<commit_message>
fixed typos and added pdf of milestone2
</commit_message>
<xml_diff>
--- a/milestones/Milestone-2.docx
+++ b/milestones/Milestone-2.docx
@@ -7,7 +7,7 @@
         <w:pStyle w:val="Heading1"/>
         <w:numPr>
           <w:ilvl w:val="0"/>
-          <w:numId w:val="1"/>
+          <w:numId w:val="2"/>
         </w:numPr>
         <w:spacing w:before="240" w:after="120"/>
         <w:ind w:left="0" w:hanging="0"/>
@@ -32,7 +32,7 @@
         <w:pStyle w:val="Heading2"/>
         <w:numPr>
           <w:ilvl w:val="1"/>
-          <w:numId w:val="1"/>
+          <w:numId w:val="2"/>
         </w:numPr>
         <w:ind w:left="0" w:hanging="0"/>
         <w:rPr/>
@@ -57,7 +57,7 @@
         <w:pStyle w:val="Heading2"/>
         <w:numPr>
           <w:ilvl w:val="1"/>
-          <w:numId w:val="1"/>
+          <w:numId w:val="2"/>
         </w:numPr>
         <w:ind w:left="0" w:hanging="0"/>
         <w:rPr/>
@@ -74,7 +74,15 @@
       </w:pPr>
       <w:r>
         <w:rPr/>
-        <w:t>Our approach uses only the rgb-pointcloud provided by the kinect sensor because it contain most information. We decided not to use lidar or the 2d rgb image since they do not provide any useful “new” information compared to only the pointcloud. Filtering and editing of the pointcloud was done using the Point Cloud Library.  In addition OpenCV was used for detecting goal corners from the floor.</w:t>
+        <w:t>Our approach uses only the rgb-pointcloud provided by the kinect sensor because it contain</w:t>
+      </w:r>
+      <w:r>
+        <w:rPr/>
+        <w:t>s</w:t>
+      </w:r>
+      <w:r>
+        <w:rPr/>
+        <w:t xml:space="preserve"> most information. We decided not to use lidar or the 2d rgb image since they do not provide any useful “new” information compared to only the pointcloud. Filtering and editing of the pointcloud was done using the Point Cloud Library.  In addition OpenCV was used for detecting goal corners from the floor.</w:t>
       </w:r>
     </w:p>
     <w:p>
@@ -134,53 +142,171 @@
       </w:pPr>
       <w:r>
         <w:rPr/>
+        <w:t>- Transfom received pointcloud to robot1/odom frame using tf.</w:t>
+      </w:r>
+    </w:p>
+    <w:p>
+      <w:pPr>
+        <w:pStyle w:val="TextBody"/>
+        <w:rPr/>
+      </w:pPr>
+      <w:r>
+        <w:rPr/>
+        <w:t>- Apply voxel filter to cloud to reduce unnecessary data and increase processing speed.</w:t>
+      </w:r>
+    </w:p>
+    <w:p>
+      <w:pPr>
+        <w:pStyle w:val="TextBody"/>
+        <w:rPr/>
+      </w:pPr>
+      <w:r>
+        <w:rPr/>
+        <w:t>- Edit colors of the pointcloud. In this step all colors that belong yellow/blue/green objects are highlighted to a specific color, for example yellow → rgb = (255,255,0). The highlighting is based on 3D regions in the 3D RGB space.</w:t>
+      </w:r>
+    </w:p>
+    <w:p>
+      <w:pPr>
+        <w:pStyle w:val="TextBody"/>
+        <w:rPr/>
+      </w:pPr>
+      <w:r>
+        <w:rPr/>
+        <w:t>- Segment cloud into floor and not floor using planar segmentation.</w:t>
+      </w:r>
+    </w:p>
+    <w:p>
+      <w:pPr>
+        <w:pStyle w:val="Heading"/>
+        <w:rPr/>
+      </w:pPr>
+      <w:r>
+        <w:rPr/>
+        <w:t>Puck and Pole detection:</w:t>
+      </w:r>
+    </w:p>
+    <w:p>
+      <w:pPr>
+        <w:pStyle w:val="TextBody"/>
+        <w:rPr/>
+      </w:pPr>
+      <w:r>
+        <w:rPr/>
+        <w:t>- Apply radius outlier removal filter to remove outliers of the not floor pointcloud.</w:t>
+      </w:r>
+    </w:p>
+    <w:p>
+      <w:pPr>
+        <w:pStyle w:val="TextBody"/>
+        <w:rPr/>
+      </w:pPr>
+      <w:r>
+        <w:rPr/>
+        <w:t xml:space="preserve">- Use </w:t>
+      </w:r>
+      <w:r>
+        <w:rPr/>
+        <w:t>euclidean</w:t>
+      </w:r>
+      <w:r>
+        <w:rPr/>
+        <w:t xml:space="preserve"> </w:t>
+      </w:r>
+      <w:r>
+        <w:rPr/>
+        <w:t>clustering</w:t>
+      </w:r>
+      <w:r>
+        <w:rPr/>
+        <w:t xml:space="preserve"> to divide cloud into region which are separated by space.</w:t>
+      </w:r>
+    </w:p>
+    <w:p>
+      <w:pPr>
+        <w:pStyle w:val="TextBody"/>
+        <w:rPr/>
+      </w:pPr>
+      <w:r>
+        <w:rPr/>
+        <w:t>- Check all regions if they have the correct size and number of highlighted points</w:t>
+      </w:r>
+    </w:p>
+    <w:p>
+      <w:pPr>
+        <w:pStyle w:val="TextBody"/>
+        <w:rPr/>
+      </w:pPr>
+      <w:r>
+        <w:rPr/>
+        <w:t>- Add detections to a detection pointcloud which will be published.</w:t>
+      </w:r>
+    </w:p>
+    <w:p>
+      <w:pPr>
+        <w:pStyle w:val="Heading"/>
+        <w:rPr/>
+      </w:pPr>
+      <w:r>
+        <w:rPr/>
+        <w:t>Goal detection:</w:t>
+      </w:r>
+    </w:p>
+    <w:p>
+      <w:pPr>
+        <w:pStyle w:val="TextBody"/>
+        <w:rPr/>
+      </w:pPr>
+      <w:r>
+        <w:rPr/>
+        <w:t xml:space="preserve">- Set z-value of all points to zero </w:t>
+      </w:r>
+      <w:r>
+        <w:rPr/>
+        <w:t>of the floor pointcloud.</w:t>
+      </w:r>
+    </w:p>
+    <w:p>
+      <w:pPr>
+        <w:pStyle w:val="TextBody"/>
+        <w:rPr/>
+      </w:pPr>
+      <w:r>
+        <w:rPr/>
+        <w:t>- Extract points that are on a color edge (twice for yellow and blue)</w:t>
+      </w:r>
+    </w:p>
+    <w:p>
+      <w:pPr>
+        <w:pStyle w:val="TextBody"/>
+        <w:rPr/>
+      </w:pPr>
+      <w:r>
+        <w:rPr/>
+        <w:t>- Find corners of the goals by creating a 2D image of the cloud and then doing a hough transformation to find the edges in the image. To get the corners the crossing between lines that are perpendicular are calculated.</w:t>
+      </w:r>
+    </w:p>
+    <w:p>
+      <w:pPr>
+        <w:pStyle w:val="TextBody"/>
+        <w:rPr/>
+      </w:pPr>
+      <w:r>
+        <w:rPr/>
         <w:t xml:space="preserve">- </w:t>
       </w:r>
       <w:r>
         <w:rPr/>
-        <w:t>Transfom received pointcloud to robot1/odom frame using tf.</w:t>
-      </w:r>
-    </w:p>
-    <w:p>
-      <w:pPr>
-        <w:pStyle w:val="TextBody"/>
-        <w:rPr/>
-      </w:pPr>
-      <w:r>
-        <w:rPr/>
-        <w:t xml:space="preserve">- </w:t>
-      </w:r>
-      <w:r>
-        <w:rPr/>
-        <w:t>Apply voxel filter to cloud to reduce unnecessary data and increase processing speed.</w:t>
-      </w:r>
-    </w:p>
-    <w:p>
-      <w:pPr>
-        <w:pStyle w:val="TextBody"/>
-        <w:rPr/>
-      </w:pPr>
-      <w:r>
-        <w:rPr/>
-        <w:t xml:space="preserve">- </w:t>
-      </w:r>
-      <w:r>
-        <w:rPr/>
-        <w:t>Edit colors of the pointcloud. In this step all colors that belong yellow/blue/green objects are highlighted to a specific color, for example yellow → rgb = (255,255,0). The highlighting is based on 3D regions in the 3D RGB space.</w:t>
-      </w:r>
-    </w:p>
-    <w:p>
-      <w:pPr>
-        <w:pStyle w:val="TextBody"/>
-        <w:rPr/>
-      </w:pPr>
-      <w:r>
-        <w:rPr/>
-        <w:t xml:space="preserve">- </w:t>
-      </w:r>
-      <w:r>
-        <w:rPr/>
-        <w:t>Segment cloud into floor and not floor using planar segmentation.</w:t>
+        <w:t>Combine corner detections using euclidean clustering.</w:t>
+      </w:r>
+    </w:p>
+    <w:p>
+      <w:pPr>
+        <w:pStyle w:val="TextBody"/>
+        <w:rPr/>
+      </w:pPr>
+      <w:r>
+        <w:rPr/>
+        <w:t>- Add detected corners to detection pointcloud which will be published</w:t>
       </w:r>
     </w:p>
     <w:p>
@@ -190,115 +316,7 @@
       </w:pPr>
       <w:r>
         <w:rPr/>
-        <w:t>Puck and Pole detection:</w:t>
-      </w:r>
-    </w:p>
-    <w:p>
-      <w:pPr>
-        <w:pStyle w:val="TextBody"/>
-        <w:rPr/>
-      </w:pPr>
-      <w:r>
-        <w:rPr/>
-        <w:t>- Apply radius outlier removal filter to remove out liers of the not floor pointcloud.</w:t>
-      </w:r>
-    </w:p>
-    <w:p>
-      <w:pPr>
-        <w:pStyle w:val="TextBody"/>
-        <w:rPr/>
-      </w:pPr>
-      <w:r>
-        <w:rPr/>
-        <w:t>- Use eucledean clusetering to divide cloud into region which are separated by space.</w:t>
-      </w:r>
-    </w:p>
-    <w:p>
-      <w:pPr>
-        <w:pStyle w:val="TextBody"/>
-        <w:rPr/>
-      </w:pPr>
-      <w:r>
-        <w:rPr/>
-        <w:t>- Check all regions if they have the correct size and number of highlighted points</w:t>
-      </w:r>
-    </w:p>
-    <w:p>
-      <w:pPr>
-        <w:pStyle w:val="TextBody"/>
-        <w:rPr/>
-      </w:pPr>
-      <w:r>
-        <w:rPr/>
-        <w:t>- Add detections to a detection pointcloud which will be published.</w:t>
-      </w:r>
-    </w:p>
-    <w:p>
-      <w:pPr>
-        <w:pStyle w:val="Heading"/>
-        <w:rPr/>
-      </w:pPr>
-      <w:r>
-        <w:rPr/>
-        <w:t>Goal detection:</w:t>
-      </w:r>
-    </w:p>
-    <w:p>
-      <w:pPr>
-        <w:pStyle w:val="TextBody"/>
-        <w:rPr/>
-      </w:pPr>
-      <w:r>
-        <w:rPr/>
-        <w:t>- Set z-value of all points to zero</w:t>
-      </w:r>
-    </w:p>
-    <w:p>
-      <w:pPr>
-        <w:pStyle w:val="TextBody"/>
-        <w:rPr/>
-      </w:pPr>
-      <w:r>
-        <w:rPr/>
-        <w:t>- Extract points that are on a color edge (twice for yellow and blue)</w:t>
-      </w:r>
-    </w:p>
-    <w:p>
-      <w:pPr>
-        <w:pStyle w:val="TextBody"/>
-        <w:rPr/>
-      </w:pPr>
-      <w:r>
-        <w:rPr/>
-        <w:t>- Find corners of the goals by creating a 2D image of the cloud and then doing a hough transformation to find the edges in the image. To get the corners the crossing between lines that are perpendicular are calculated.</w:t>
-      </w:r>
-    </w:p>
-    <w:p>
-      <w:pPr>
-        <w:pStyle w:val="TextBody"/>
-        <w:rPr/>
-      </w:pPr>
-      <w:r>
-        <w:rPr/>
-        <w:t>- Add detected corners to detection pointcloud which will be published</w:t>
-      </w:r>
-    </w:p>
-    <w:p>
-      <w:pPr>
-        <w:pStyle w:val="Heading"/>
-        <w:rPr/>
-      </w:pPr>
-      <w:r>
-        <w:rPr/>
-        <w:t xml:space="preserve">Combining detections over time </w:t>
-      </w:r>
-      <w:r>
-        <w:rPr/>
-        <w:t>(map_node)</w:t>
-      </w:r>
-      <w:r>
-        <w:rPr/>
-        <w:t>:</w:t>
+        <w:t>Combining detections over time (map_node):</w:t>
       </w:r>
     </w:p>
     <w:p>
@@ -375,7 +393,7 @@
         <w:pStyle w:val="Heading2"/>
         <w:numPr>
           <w:ilvl w:val="1"/>
-          <w:numId w:val="1"/>
+          <w:numId w:val="2"/>
         </w:numPr>
         <w:ind w:left="0" w:hanging="0"/>
         <w:rPr/>
@@ -403,6 +421,7 @@
       <w:pgNumType w:fmt="decimal"/>
       <w:formProt w:val="false"/>
       <w:textDirection w:val="lrTb"/>
+      <w:docGrid w:type="default" w:linePitch="240" w:charSpace="4294961151"/>
     </w:sectPr>
   </w:body>
 </w:document>
@@ -419,9 +438,6 @@
       <w:lvlText w:val=""/>
       <w:lvlJc w:val="left"/>
       <w:pPr>
-        <w:tabs>
-          <w:tab w:val="num" w:pos="432"/>
-        </w:tabs>
         <w:ind w:left="432" w:hanging="432"/>
       </w:pPr>
     </w:lvl>
@@ -433,9 +449,6 @@
       <w:lvlText w:val=""/>
       <w:lvlJc w:val="left"/>
       <w:pPr>
-        <w:tabs>
-          <w:tab w:val="num" w:pos="576"/>
-        </w:tabs>
         <w:ind w:left="576" w:hanging="576"/>
       </w:pPr>
     </w:lvl>
@@ -531,8 +544,103 @@
       </w:pPr>
     </w:lvl>
   </w:abstractNum>
+  <w:abstractNum w:abstractNumId="2">
+    <w:lvl w:ilvl="0">
+      <w:start w:val="1"/>
+      <w:numFmt w:val="none"/>
+      <w:suff w:val="nothing"/>
+      <w:lvlText w:val=""/>
+      <w:lvlJc w:val="left"/>
+      <w:pPr>
+        <w:ind w:left="432" w:hanging="432"/>
+      </w:pPr>
+    </w:lvl>
+    <w:lvl w:ilvl="1">
+      <w:start w:val="1"/>
+      <w:numFmt w:val="none"/>
+      <w:suff w:val="nothing"/>
+      <w:lvlText w:val=""/>
+      <w:lvlJc w:val="left"/>
+      <w:pPr>
+        <w:ind w:left="576" w:hanging="576"/>
+      </w:pPr>
+    </w:lvl>
+    <w:lvl w:ilvl="2">
+      <w:start w:val="1"/>
+      <w:numFmt w:val="none"/>
+      <w:suff w:val="nothing"/>
+      <w:lvlText w:val=""/>
+      <w:lvlJc w:val="left"/>
+      <w:pPr>
+        <w:ind w:left="720" w:hanging="720"/>
+      </w:pPr>
+    </w:lvl>
+    <w:lvl w:ilvl="3">
+      <w:start w:val="1"/>
+      <w:numFmt w:val="none"/>
+      <w:suff w:val="nothing"/>
+      <w:lvlText w:val=""/>
+      <w:lvlJc w:val="left"/>
+      <w:pPr>
+        <w:ind w:left="864" w:hanging="864"/>
+      </w:pPr>
+    </w:lvl>
+    <w:lvl w:ilvl="4">
+      <w:start w:val="1"/>
+      <w:numFmt w:val="none"/>
+      <w:suff w:val="nothing"/>
+      <w:lvlText w:val=""/>
+      <w:lvlJc w:val="left"/>
+      <w:pPr>
+        <w:ind w:left="1008" w:hanging="1008"/>
+      </w:pPr>
+    </w:lvl>
+    <w:lvl w:ilvl="5">
+      <w:start w:val="1"/>
+      <w:numFmt w:val="none"/>
+      <w:suff w:val="nothing"/>
+      <w:lvlText w:val=""/>
+      <w:lvlJc w:val="left"/>
+      <w:pPr>
+        <w:ind w:left="1152" w:hanging="1152"/>
+      </w:pPr>
+    </w:lvl>
+    <w:lvl w:ilvl="6">
+      <w:start w:val="1"/>
+      <w:numFmt w:val="none"/>
+      <w:suff w:val="nothing"/>
+      <w:lvlText w:val=""/>
+      <w:lvlJc w:val="left"/>
+      <w:pPr>
+        <w:ind w:left="1296" w:hanging="1296"/>
+      </w:pPr>
+    </w:lvl>
+    <w:lvl w:ilvl="7">
+      <w:start w:val="1"/>
+      <w:numFmt w:val="none"/>
+      <w:suff w:val="nothing"/>
+      <w:lvlText w:val=""/>
+      <w:lvlJc w:val="left"/>
+      <w:pPr>
+        <w:ind w:left="1440" w:hanging="1440"/>
+      </w:pPr>
+    </w:lvl>
+    <w:lvl w:ilvl="8">
+      <w:start w:val="1"/>
+      <w:numFmt w:val="none"/>
+      <w:suff w:val="nothing"/>
+      <w:lvlText w:val=""/>
+      <w:lvlJc w:val="left"/>
+      <w:pPr>
+        <w:ind w:left="1584" w:hanging="1584"/>
+      </w:pPr>
+    </w:lvl>
+  </w:abstractNum>
   <w:num w:numId="1">
     <w:abstractNumId w:val="1"/>
+  </w:num>
+  <w:num w:numId="2">
+    <w:abstractNumId w:val="2"/>
   </w:num>
 </w:numbering>
 </file>
@@ -543,15 +651,12 @@
     <w:rPrDefault>
       <w:rPr>
         <w:rFonts w:ascii="Liberation Serif" w:hAnsi="Liberation Serif" w:eastAsia="Noto Sans CJK SC Regular" w:cs="FreeSans"/>
-        <w:sz w:val="24"/>
         <w:szCs w:val="24"/>
         <w:lang w:val="en-US" w:eastAsia="zh-CN" w:bidi="hi-IN"/>
       </w:rPr>
     </w:rPrDefault>
     <w:pPrDefault>
-      <w:pPr>
-        <w:widowControl/>
-      </w:pPr>
+      <w:pPr/>
     </w:pPrDefault>
   </w:docDefaults>
   <w:style w:type="paragraph" w:styleId="Normal">
@@ -559,10 +664,12 @@
     <w:qFormat/>
     <w:pPr>
       <w:widowControl/>
+      <w:bidi w:val="0"/>
+      <w:jc w:val="left"/>
     </w:pPr>
     <w:rPr>
       <w:rFonts w:ascii="Liberation Serif" w:hAnsi="Liberation Serif" w:eastAsia="Noto Sans CJK SC Regular" w:cs="FreeSans"/>
-      <w:color w:val="auto"/>
+      <w:color w:val="00000A"/>
       <w:sz w:val="24"/>
       <w:szCs w:val="24"/>
       <w:lang w:val="en-US" w:eastAsia="zh-CN" w:bidi="hi-IN"/>
@@ -571,7 +678,6 @@
   <w:style w:type="paragraph" w:styleId="Heading1">
     <w:name w:val="Heading 1"/>
     <w:basedOn w:val="Heading"/>
-    <w:next w:val="TextBody"/>
     <w:qFormat/>
     <w:pPr>
       <w:numPr>
@@ -593,7 +699,6 @@
   <w:style w:type="paragraph" w:styleId="Heading2">
     <w:name w:val="Heading 2"/>
     <w:basedOn w:val="Heading"/>
-    <w:next w:val="TextBody"/>
     <w:qFormat/>
     <w:pPr>
       <w:numPr>
@@ -673,7 +778,6 @@
   <w:style w:type="paragraph" w:styleId="Title">
     <w:name w:val="Title"/>
     <w:basedOn w:val="Heading"/>
-    <w:next w:val="TextBody"/>
     <w:qFormat/>
     <w:pPr>
       <w:jc w:val="center"/>

</xml_diff>